<commit_message>
lesson 475 - Thursday
</commit_message>
<xml_diff>
--- a/english_via_skype/scripts/Voyeuristic TV.docx
+++ b/english_via_skype/scripts/Voyeuristic TV.docx
@@ -58,7 +58,23 @@
           <w:sz w:val="32"/>
           <w:szCs w:val="32"/>
         </w:rPr>
-        <w:t xml:space="preserve"> , </w:t>
+        <w:t xml:space="preserve"> </w:t>
+      </w:r>
+      <w:r>
+        <w:rPr>
+          <w:b/>
+          <w:sz w:val="32"/>
+          <w:szCs w:val="32"/>
+        </w:rPr>
+        <w:t>(zerknąć)</w:t>
+      </w:r>
+      <w:r>
+        <w:rPr>
+          <w:b/>
+          <w:sz w:val="32"/>
+          <w:szCs w:val="32"/>
+        </w:rPr>
+        <w:t xml:space="preserve">, </w:t>
       </w:r>
       <w:proofErr w:type="spellStart"/>
       <w:r>
@@ -76,6 +92,14 @@
           <w:sz w:val="32"/>
           <w:szCs w:val="32"/>
         </w:rPr>
+        <w:t xml:space="preserve"> (przeszkadzać)</w:t>
+      </w:r>
+      <w:r>
+        <w:rPr>
+          <w:b/>
+          <w:sz w:val="32"/>
+          <w:szCs w:val="32"/>
+        </w:rPr>
         <w:t xml:space="preserve">, </w:t>
       </w:r>
       <w:proofErr w:type="spellStart"/>
@@ -94,6 +118,14 @@
           <w:sz w:val="32"/>
           <w:szCs w:val="32"/>
         </w:rPr>
+        <w:t xml:space="preserve"> (dociekliwy/ciekawski)</w:t>
+      </w:r>
+      <w:r>
+        <w:rPr>
+          <w:b/>
+          <w:sz w:val="32"/>
+          <w:szCs w:val="32"/>
+        </w:rPr>
         <w:t xml:space="preserve">, the </w:t>
       </w:r>
       <w:proofErr w:type="spellStart"/>
@@ -142,6 +174,14 @@
         <w:t>barrel</w:t>
       </w:r>
       <w:proofErr w:type="spellEnd"/>
+      <w:r>
+        <w:rPr>
+          <w:b/>
+          <w:sz w:val="32"/>
+          <w:szCs w:val="32"/>
+        </w:rPr>
+        <w:t xml:space="preserve"> (beczka)</w:t>
+      </w:r>
     </w:p>
     <w:p>
       <w:pPr>
@@ -167,7 +207,23 @@
           <w:sz w:val="32"/>
           <w:szCs w:val="32"/>
         </w:rPr>
-        <w:t xml:space="preserve"> ,  </w:t>
+        <w:t xml:space="preserve"> </w:t>
+      </w:r>
+      <w:r>
+        <w:rPr>
+          <w:b/>
+          <w:sz w:val="32"/>
+          <w:szCs w:val="32"/>
+        </w:rPr>
+        <w:t>(tajny)</w:t>
+      </w:r>
+      <w:r>
+        <w:rPr>
+          <w:b/>
+          <w:sz w:val="32"/>
+          <w:szCs w:val="32"/>
+        </w:rPr>
+        <w:t xml:space="preserve">,  </w:t>
       </w:r>
       <w:proofErr w:type="spellStart"/>
       <w:r>
@@ -185,6 +241,14 @@
           <w:sz w:val="32"/>
           <w:szCs w:val="32"/>
         </w:rPr>
+        <w:t xml:space="preserve"> (zbliżenie)</w:t>
+      </w:r>
+      <w:r>
+        <w:rPr>
+          <w:b/>
+          <w:sz w:val="32"/>
+          <w:szCs w:val="32"/>
+        </w:rPr>
         <w:t xml:space="preserve">, </w:t>
       </w:r>
       <w:proofErr w:type="spellStart"/>
@@ -205,8 +269,14 @@
         </w:rPr>
         <w:t xml:space="preserve"> </w:t>
       </w:r>
-      <w:bookmarkStart w:id="0" w:name="_GoBack"/>
-      <w:bookmarkEnd w:id="0"/>
+      <w:r>
+        <w:rPr>
+          <w:b/>
+          <w:sz w:val="32"/>
+          <w:szCs w:val="32"/>
+        </w:rPr>
+        <w:t>(wścibski)</w:t>
+      </w:r>
       <w:r>
         <w:rPr>
           <w:b/>
@@ -231,6 +301,14 @@
           <w:sz w:val="32"/>
           <w:szCs w:val="32"/>
         </w:rPr>
+        <w:t xml:space="preserve"> (narzucać/wtargnąć)</w:t>
+      </w:r>
+      <w:r>
+        <w:rPr>
+          <w:b/>
+          <w:sz w:val="32"/>
+          <w:szCs w:val="32"/>
+        </w:rPr>
         <w:t xml:space="preserve">, </w:t>
       </w:r>
       <w:proofErr w:type="spellStart"/>
@@ -275,6 +353,14 @@
           <w:sz w:val="32"/>
           <w:szCs w:val="32"/>
         </w:rPr>
+        <w:t>(zagłębiać się)</w:t>
+      </w:r>
+      <w:r>
+        <w:rPr>
+          <w:b/>
+          <w:sz w:val="32"/>
+          <w:szCs w:val="32"/>
+        </w:rPr>
         <w:t xml:space="preserve">, </w:t>
       </w:r>
       <w:proofErr w:type="spellStart"/>
@@ -294,6 +380,14 @@
           <w:szCs w:val="32"/>
         </w:rPr>
         <w:t xml:space="preserve"> off</w:t>
+      </w:r>
+      <w:r>
+        <w:rPr>
+          <w:b/>
+          <w:sz w:val="32"/>
+          <w:szCs w:val="32"/>
+        </w:rPr>
+        <w:t xml:space="preserve"> (rozbierać się)</w:t>
       </w:r>
     </w:p>
     <w:p>
@@ -316,7 +410,23 @@
           <w:sz w:val="32"/>
           <w:szCs w:val="32"/>
         </w:rPr>
-        <w:t>…………………………….</w:t>
+        <w:t>…</w:t>
+      </w:r>
+      <w:proofErr w:type="spellStart"/>
+      <w:r>
+        <w:rPr>
+          <w:sz w:val="32"/>
+          <w:szCs w:val="32"/>
+        </w:rPr>
+        <w:t>interfere</w:t>
+      </w:r>
+      <w:proofErr w:type="spellEnd"/>
+      <w:r>
+        <w:rPr>
+          <w:sz w:val="32"/>
+          <w:szCs w:val="32"/>
+        </w:rPr>
+        <w:t>………………………….</w:t>
       </w:r>
       <w:r>
         <w:rPr>
@@ -354,7 +464,23 @@
           <w:sz w:val="32"/>
           <w:szCs w:val="32"/>
         </w:rPr>
-        <w:t>………………………</w:t>
+        <w:t>…</w:t>
+      </w:r>
+      <w:proofErr w:type="spellStart"/>
+      <w:r>
+        <w:rPr>
+          <w:sz w:val="32"/>
+          <w:szCs w:val="32"/>
+        </w:rPr>
+        <w:t>intrude</w:t>
+      </w:r>
+      <w:proofErr w:type="spellEnd"/>
+      <w:r>
+        <w:rPr>
+          <w:sz w:val="32"/>
+          <w:szCs w:val="32"/>
+        </w:rPr>
+        <w:t>……………………</w:t>
       </w:r>
       <w:proofErr w:type="spellStart"/>
       <w:r>
@@ -426,7 +552,23 @@
           <w:sz w:val="32"/>
           <w:szCs w:val="32"/>
         </w:rPr>
-        <w:t xml:space="preserve">…………………………nosy </w:t>
+        <w:t>…</w:t>
+      </w:r>
+      <w:proofErr w:type="spellStart"/>
+      <w:r>
+        <w:rPr>
+          <w:sz w:val="32"/>
+          <w:szCs w:val="32"/>
+        </w:rPr>
+        <w:t>inquisitive</w:t>
+      </w:r>
+      <w:proofErr w:type="spellEnd"/>
+      <w:r>
+        <w:rPr>
+          <w:sz w:val="32"/>
+          <w:szCs w:val="32"/>
+        </w:rPr>
+        <w:t xml:space="preserve">………………………nosy </w:t>
       </w:r>
       <w:proofErr w:type="spellStart"/>
       <w:r>
@@ -450,7 +592,62 @@
           <w:sz w:val="32"/>
           <w:szCs w:val="32"/>
         </w:rPr>
-        <w:t>Get to ……………………………………..</w:t>
+        <w:t>Get to …</w:t>
+      </w:r>
+      <w:r>
+        <w:rPr>
+          <w:sz w:val="32"/>
+          <w:szCs w:val="32"/>
+        </w:rPr>
+        <w:t xml:space="preserve">the </w:t>
+      </w:r>
+      <w:proofErr w:type="spellStart"/>
+      <w:r>
+        <w:rPr>
+          <w:sz w:val="32"/>
+          <w:szCs w:val="32"/>
+        </w:rPr>
+        <w:t>bottom</w:t>
+      </w:r>
+      <w:proofErr w:type="spellEnd"/>
+      <w:r>
+        <w:rPr>
+          <w:sz w:val="32"/>
+          <w:szCs w:val="32"/>
+        </w:rPr>
+        <w:t xml:space="preserve"> of </w:t>
+      </w:r>
+      <w:proofErr w:type="spellStart"/>
+      <w:r>
+        <w:rPr>
+          <w:sz w:val="32"/>
+          <w:szCs w:val="32"/>
+        </w:rPr>
+        <w:t>social</w:t>
+      </w:r>
+      <w:proofErr w:type="spellEnd"/>
+      <w:r>
+        <w:rPr>
+          <w:sz w:val="32"/>
+          <w:szCs w:val="32"/>
+        </w:rPr>
+        <w:t xml:space="preserve"> </w:t>
+      </w:r>
+      <w:proofErr w:type="spellStart"/>
+      <w:r>
+        <w:rPr>
+          <w:sz w:val="32"/>
+          <w:szCs w:val="32"/>
+        </w:rPr>
+        <w:t>barrel</w:t>
+      </w:r>
+      <w:proofErr w:type="spellEnd"/>
+      <w:r>
+        <w:rPr>
+          <w:sz w:val="32"/>
+          <w:szCs w:val="32"/>
+        </w:rPr>
+        <w:t>…………………………………..</w:t>
       </w:r>
     </w:p>
     <w:p>
@@ -465,14 +662,30 @@
           <w:sz w:val="32"/>
           <w:szCs w:val="32"/>
         </w:rPr>
-        <w:t>………………………………</w:t>
-      </w:r>
-      <w:r>
-        <w:rPr>
-          <w:sz w:val="32"/>
-          <w:szCs w:val="32"/>
-        </w:rPr>
-        <w:t xml:space="preserve"> </w:t>
+        <w:t>…</w:t>
+      </w:r>
+      <w:proofErr w:type="spellStart"/>
+      <w:r>
+        <w:rPr>
+          <w:sz w:val="32"/>
+          <w:szCs w:val="32"/>
+        </w:rPr>
+        <w:t>undercover</w:t>
+      </w:r>
+      <w:proofErr w:type="spellEnd"/>
+      <w:r>
+        <w:rPr>
+          <w:sz w:val="32"/>
+          <w:szCs w:val="32"/>
+        </w:rPr>
+        <w:t>…</w:t>
+      </w:r>
+      <w:r>
+        <w:rPr>
+          <w:sz w:val="32"/>
+          <w:szCs w:val="32"/>
+        </w:rPr>
+        <w:t xml:space="preserve">………………… </w:t>
       </w:r>
       <w:proofErr w:type="spellStart"/>
       <w:r>
@@ -544,7 +757,23 @@
           <w:sz w:val="32"/>
           <w:szCs w:val="32"/>
         </w:rPr>
-        <w:t>Display ……………………………..</w:t>
+        <w:t>Display …</w:t>
+      </w:r>
+      <w:proofErr w:type="spellStart"/>
+      <w:r>
+        <w:rPr>
+          <w:sz w:val="32"/>
+          <w:szCs w:val="32"/>
+        </w:rPr>
+        <w:t>close-up</w:t>
+      </w:r>
+      <w:proofErr w:type="spellEnd"/>
+      <w:r>
+        <w:rPr>
+          <w:sz w:val="32"/>
+          <w:szCs w:val="32"/>
+        </w:rPr>
+        <w:t>…………………………..</w:t>
       </w:r>
       <w:proofErr w:type="spellStart"/>
       <w:r>
@@ -584,7 +813,30 @@
           <w:sz w:val="32"/>
           <w:szCs w:val="32"/>
         </w:rPr>
-        <w:t>…………………………..</w:t>
+        <w:t>…</w:t>
+      </w:r>
+      <w:proofErr w:type="spellStart"/>
+      <w:r>
+        <w:rPr>
+          <w:sz w:val="32"/>
+          <w:szCs w:val="32"/>
+        </w:rPr>
+        <w:t>strip</w:t>
+      </w:r>
+      <w:proofErr w:type="spellEnd"/>
+      <w:r>
+        <w:rPr>
+          <w:sz w:val="32"/>
+          <w:szCs w:val="32"/>
+        </w:rPr>
+        <w:t xml:space="preserve"> off</w:t>
+      </w:r>
+      <w:r>
+        <w:rPr>
+          <w:sz w:val="32"/>
+          <w:szCs w:val="32"/>
+        </w:rPr>
+        <w:t>………………………..</w:t>
       </w:r>
       <w:proofErr w:type="spellStart"/>
       <w:r>
@@ -640,7 +892,23 @@
           <w:sz w:val="32"/>
           <w:szCs w:val="32"/>
         </w:rPr>
-        <w:t>…………………………………</w:t>
+        <w:t>…</w:t>
+      </w:r>
+      <w:proofErr w:type="spellStart"/>
+      <w:r>
+        <w:rPr>
+          <w:sz w:val="32"/>
+          <w:szCs w:val="32"/>
+        </w:rPr>
+        <w:t>intrusive</w:t>
+      </w:r>
+      <w:proofErr w:type="spellEnd"/>
+      <w:r>
+        <w:rPr>
+          <w:sz w:val="32"/>
+          <w:szCs w:val="32"/>
+        </w:rPr>
+        <w:t>………………………………</w:t>
       </w:r>
       <w:proofErr w:type="spellStart"/>
       <w:r>
@@ -664,7 +932,41 @@
           <w:sz w:val="32"/>
           <w:szCs w:val="32"/>
         </w:rPr>
-        <w:t>……………………………………</w:t>
+        <w:t>…</w:t>
+      </w:r>
+      <w:proofErr w:type="spellStart"/>
+      <w:r>
+        <w:rPr>
+          <w:sz w:val="32"/>
+          <w:szCs w:val="32"/>
+        </w:rPr>
+        <w:t>delve</w:t>
+      </w:r>
+      <w:proofErr w:type="spellEnd"/>
+      <w:r>
+        <w:rPr>
+          <w:sz w:val="32"/>
+          <w:szCs w:val="32"/>
+        </w:rPr>
+        <w:t xml:space="preserve"> </w:t>
+      </w:r>
+      <w:proofErr w:type="spellStart"/>
+      <w:r>
+        <w:rPr>
+          <w:sz w:val="32"/>
+          <w:szCs w:val="32"/>
+        </w:rPr>
+        <w:t>into</w:t>
+      </w:r>
+      <w:bookmarkStart w:id="0" w:name="_GoBack"/>
+      <w:bookmarkEnd w:id="0"/>
+      <w:proofErr w:type="spellEnd"/>
+      <w:r>
+        <w:rPr>
+          <w:sz w:val="32"/>
+          <w:szCs w:val="32"/>
+        </w:rPr>
+        <w:t>…………………………………</w:t>
       </w:r>
       <w:proofErr w:type="spellStart"/>
       <w:r>
@@ -695,7 +997,23 @@
           <w:sz w:val="32"/>
           <w:szCs w:val="32"/>
         </w:rPr>
-        <w:t xml:space="preserve">………………………………….upon </w:t>
+        <w:t>……</w:t>
+      </w:r>
+      <w:proofErr w:type="spellStart"/>
+      <w:r>
+        <w:rPr>
+          <w:sz w:val="32"/>
+          <w:szCs w:val="32"/>
+        </w:rPr>
+        <w:t>peep</w:t>
+      </w:r>
+      <w:proofErr w:type="spellEnd"/>
+      <w:r>
+        <w:rPr>
+          <w:sz w:val="32"/>
+          <w:szCs w:val="32"/>
+        </w:rPr>
+        <w:t xml:space="preserve">…………………………….upon </w:t>
       </w:r>
       <w:proofErr w:type="spellStart"/>
       <w:r>

</xml_diff>